<commit_message>
update the personal statement
</commit_message>
<xml_diff>
--- a/Personal Statement_final.docx
+++ b/Personal Statement_final.docx
@@ -516,7 +516,25 @@
           <w:kern w:val="36"/>
           <w:szCs w:val="21"/>
         </w:rPr>
-        <w:t>As an undergraduate student, I was fortunate to join the lab led by Prof. Bingsheng Huang in 2017 and participated in an interdisciplinary research project, where knowledge of computational informatics, medical imaging, and neuroscience intersects to explore a question—how structural changes in magnetic resonance imaging (MRI) relate to the treatment response of herpes zoster patients. Our group applied for funding to support the project and completed it with multiple outputs, including one journal paper appearing in Frontiers in Neuroscience, two patents, and one software copyright. During the project, I first learned how to curate medical imaging datasets and write computer programs in MATLAB to analyze data. This valuable initial experience developed my ability to define a research question and solve unpredictable problems when advancing a project. It also made me realize how interesting solving unexplored problems is and encouraged me to move forwards.</w:t>
+        <w:t xml:space="preserve">As an undergraduate student, I was fortunate to join the lab led by Prof. Bingsheng Huang in 2017 and participated in an interdisciplinary research project, where knowledge of computational informatics, medical imaging, and neuroscience intersects to explore a question—how structural changes in magnetic resonance imaging (MRI) relate to the treatment response of herpes zoster patients. Our group applied for funding to support the project and completed it with multiple outputs, including one journal paper appearing in Frontiers in Neuroscience, two patents, and one software copyright. During the project, I first learned how to </w:t>
+      </w:r>
+      <w:r>
+        <w:rPr>
+          <w:rFonts w:ascii="Times New Roman" w:eastAsia="宋体" w:hAnsi="Times New Roman" w:cs="Times New Roman"/>
+          <w:color w:val="0E101A"/>
+          <w:kern w:val="36"/>
+          <w:szCs w:val="21"/>
+        </w:rPr>
+        <w:t xml:space="preserve">organize </w:t>
+      </w:r>
+      <w:r>
+        <w:rPr>
+          <w:rFonts w:ascii="Times New Roman" w:eastAsia="宋体" w:hAnsi="Times New Roman" w:cs="Times New Roman"/>
+          <w:color w:val="0E101A"/>
+          <w:kern w:val="36"/>
+          <w:szCs w:val="21"/>
+        </w:rPr>
+        <w:t>medical imaging datasets and write computer programs in MATLAB to analyze data. This valuable initial experience developed my ability to define a research question and solve unpredictable problems when advancing a project. It also made me realize how interesting solving unexplored problems is and encouraged me to move forwards.</w:t>
       </w:r>
     </w:p>
     <w:p>

</xml_diff>